<commit_message>
correccion de textos de las paginas y logo al presupuesto
</commit_message>
<xml_diff>
--- a/presupuesto-desarrollo-sitio-web-cabanas-flora-autoctona.docx
+++ b/presupuesto-desarrollo-sitio-web-cabanas-flora-autoctona.docx
@@ -13,7 +13,10 @@
           <w:lang w:val="es-MX"/>
         </w:rPr>
       </w:pPr>
-      <w:r>
+    </w:p>
+    <w:p>
+      <w:pPr>
+        <w:jc w:val="center"/>
         <w:rPr>
           <w:b/>
           <w:sz w:val="36"/>
@@ -21,12 +24,8 @@
           <w:u w:val="single"/>
           <w:lang w:val="es-MX"/>
         </w:rPr>
-        <w:t>Presupuesto de Desarrollo de Sitio Web de Cabañas Flora Autóctona.</w:t>
-      </w:r>
-    </w:p>
-    <w:p>
-      <w:pPr>
-        <w:jc w:val="center"/>
+      </w:pPr>
+      <w:r>
         <w:rPr>
           <w:b/>
           <w:sz w:val="36"/>
@@ -34,6 +33,19 @@
           <w:u w:val="single"/>
           <w:lang w:val="es-MX"/>
         </w:rPr>
+        <w:t>Presupuesto de Desarrollo de Sitio Web de Cabañas Flora Autóctona.</w:t>
+      </w:r>
+    </w:p>
+    <w:p>
+      <w:pPr>
+        <w:jc w:val="center"/>
+        <w:rPr>
+          <w:b/>
+          <w:sz w:val="36"/>
+          <w:szCs w:val="36"/>
+          <w:u w:val="single"/>
+          <w:lang w:val="es-MX"/>
+        </w:rPr>
       </w:pPr>
     </w:p>
     <w:p>
@@ -476,6 +488,45 @@
     </w:p>
     <w:p>
       <w:pPr>
+        <w:rPr>
+          <w:sz w:val="24"/>
+          <w:szCs w:val="24"/>
+          <w:lang w:val="es-MX"/>
+        </w:rPr>
+      </w:pPr>
+    </w:p>
+    <w:p>
+      <w:pPr>
+        <w:pStyle w:val="Prrafodelista"/>
+        <w:rPr>
+          <w:sz w:val="24"/>
+          <w:szCs w:val="24"/>
+          <w:lang w:val="es-MX"/>
+        </w:rPr>
+      </w:pPr>
+    </w:p>
+    <w:p>
+      <w:pPr>
+        <w:pStyle w:val="Prrafodelista"/>
+        <w:rPr>
+          <w:sz w:val="24"/>
+          <w:szCs w:val="24"/>
+          <w:lang w:val="es-MX"/>
+        </w:rPr>
+      </w:pPr>
+    </w:p>
+    <w:p>
+      <w:pPr>
+        <w:pStyle w:val="Prrafodelista"/>
+        <w:rPr>
+          <w:sz w:val="24"/>
+          <w:szCs w:val="24"/>
+          <w:lang w:val="es-MX"/>
+        </w:rPr>
+      </w:pPr>
+    </w:p>
+    <w:p>
+      <w:pPr>
         <w:pStyle w:val="Prrafodelista"/>
         <w:numPr>
           <w:ilvl w:val="0"/>
@@ -606,24 +657,6 @@
     <w:p>
       <w:pPr>
         <w:rPr>
-          <w:sz w:val="24"/>
-          <w:szCs w:val="24"/>
-          <w:lang w:val="es-MX"/>
-        </w:rPr>
-      </w:pPr>
-    </w:p>
-    <w:p>
-      <w:pPr>
-        <w:rPr>
-          <w:sz w:val="24"/>
-          <w:szCs w:val="24"/>
-          <w:lang w:val="es-MX"/>
-        </w:rPr>
-      </w:pPr>
-    </w:p>
-    <w:p>
-      <w:pPr>
-        <w:rPr>
           <w:b/>
           <w:sz w:val="32"/>
           <w:szCs w:val="32"/>
@@ -639,7 +672,6 @@
           <w:u w:val="single"/>
           <w:lang w:val="es-MX"/>
         </w:rPr>
-        <w:lastRenderedPageBreak/>
         <w:t>Nuestros Servicios Incluyen:</w:t>
       </w:r>
     </w:p>
@@ -1201,6 +1233,26 @@
     <w:p>
       <w:pPr>
         <w:pStyle w:val="Prrafodelista"/>
+        <w:rPr>
+          <w:sz w:val="24"/>
+          <w:szCs w:val="24"/>
+          <w:lang w:val="es-MX"/>
+        </w:rPr>
+      </w:pPr>
+    </w:p>
+    <w:p>
+      <w:pPr>
+        <w:pStyle w:val="Prrafodelista"/>
+        <w:rPr>
+          <w:sz w:val="24"/>
+          <w:szCs w:val="24"/>
+          <w:lang w:val="es-MX"/>
+        </w:rPr>
+      </w:pPr>
+    </w:p>
+    <w:p>
+      <w:pPr>
+        <w:pStyle w:val="Prrafodelista"/>
         <w:numPr>
           <w:ilvl w:val="0"/>
           <w:numId w:val="1"/>
@@ -1426,27 +1478,6 @@
     <w:p>
       <w:pPr>
         <w:rPr>
-          <w:lang w:val="es-MX"/>
-        </w:rPr>
-      </w:pPr>
-    </w:p>
-    <w:p>
-      <w:pPr>
-        <w:rPr>
-          <w:lang w:val="es-MX"/>
-        </w:rPr>
-      </w:pPr>
-    </w:p>
-    <w:p>
-      <w:pPr>
-        <w:rPr>
-          <w:lang w:val="es-MX"/>
-        </w:rPr>
-      </w:pPr>
-    </w:p>
-    <w:p>
-      <w:pPr>
-        <w:rPr>
           <w:b/>
           <w:sz w:val="32"/>
           <w:szCs w:val="32"/>
@@ -1711,6 +1742,38 @@
     <w:p>
       <w:pPr>
         <w:pStyle w:val="Prrafodelista"/>
+        <w:rPr>
+          <w:sz w:val="24"/>
+          <w:szCs w:val="24"/>
+          <w:lang w:val="es-MX"/>
+        </w:rPr>
+      </w:pPr>
+      <w:bookmarkStart w:id="0" w:name="_GoBack"/>
+      <w:bookmarkEnd w:id="0"/>
+    </w:p>
+    <w:p>
+      <w:pPr>
+        <w:pStyle w:val="Prrafodelista"/>
+        <w:rPr>
+          <w:sz w:val="24"/>
+          <w:szCs w:val="24"/>
+          <w:lang w:val="es-MX"/>
+        </w:rPr>
+      </w:pPr>
+    </w:p>
+    <w:p>
+      <w:pPr>
+        <w:pStyle w:val="Prrafodelista"/>
+        <w:rPr>
+          <w:sz w:val="24"/>
+          <w:szCs w:val="24"/>
+          <w:lang w:val="es-MX"/>
+        </w:rPr>
+      </w:pPr>
+    </w:p>
+    <w:p>
+      <w:pPr>
+        <w:pStyle w:val="Prrafodelista"/>
         <w:numPr>
           <w:ilvl w:val="0"/>
           <w:numId w:val="1"/>
@@ -2146,8 +2209,6 @@
         </w:rPr>
         <w:t xml:space="preserve">en el resultado final, </w:t>
       </w:r>
-      <w:bookmarkStart w:id="0" w:name="_GoBack"/>
-      <w:bookmarkEnd w:id="0"/>
       <w:r>
         <w:rPr>
           <w:sz w:val="24"/>
@@ -2156,6 +2217,48 @@
         </w:rPr>
         <w:t>por cuestiones técnicas a la hora del desarrollo de la web.</w:t>
       </w:r>
+    </w:p>
+    <w:p>
+      <w:pPr>
+        <w:rPr>
+          <w:lang w:val="es-MX"/>
+        </w:rPr>
+      </w:pPr>
+    </w:p>
+    <w:p>
+      <w:pPr>
+        <w:rPr>
+          <w:lang w:val="es-MX"/>
+        </w:rPr>
+      </w:pPr>
+    </w:p>
+    <w:p>
+      <w:pPr>
+        <w:rPr>
+          <w:lang w:val="es-MX"/>
+        </w:rPr>
+      </w:pPr>
+    </w:p>
+    <w:p>
+      <w:pPr>
+        <w:rPr>
+          <w:lang w:val="es-MX"/>
+        </w:rPr>
+      </w:pPr>
+    </w:p>
+    <w:p>
+      <w:pPr>
+        <w:rPr>
+          <w:lang w:val="es-MX"/>
+        </w:rPr>
+      </w:pPr>
+    </w:p>
+    <w:p>
+      <w:pPr>
+        <w:rPr>
+          <w:lang w:val="es-MX"/>
+        </w:rPr>
+      </w:pPr>
     </w:p>
     <w:p>
       <w:pPr>
@@ -2175,7 +2278,10 @@
           <w:lang w:val="es-MX"/>
         </w:rPr>
       </w:pPr>
-      <w:r>
+    </w:p>
+    <w:p>
+      <w:pPr>
+        <w:jc w:val="center"/>
         <w:rPr>
           <w:b/>
           <w:sz w:val="32"/>
@@ -2183,7 +2289,15 @@
           <w:u w:val="single"/>
           <w:lang w:val="es-MX"/>
         </w:rPr>
-        <w:lastRenderedPageBreak/>
+      </w:pPr>
+      <w:r>
+        <w:rPr>
+          <w:b/>
+          <w:sz w:val="32"/>
+          <w:szCs w:val="32"/>
+          <w:u w:val="single"/>
+          <w:lang w:val="es-MX"/>
+        </w:rPr>
         <w:t>Costos.</w:t>
       </w:r>
     </w:p>
@@ -2815,6 +2929,17 @@
           <w:lang w:val="es-MX"/>
         </w:rPr>
       </w:pPr>
+    </w:p>
+    <w:p>
+      <w:pPr>
+        <w:jc w:val="center"/>
+        <w:rPr>
+          <w:b/>
+          <w:sz w:val="28"/>
+          <w:szCs w:val="28"/>
+          <w:lang w:val="es-MX"/>
+        </w:rPr>
+      </w:pPr>
       <w:r>
         <w:rPr>
           <w:b/>
@@ -3047,6 +3172,35 @@
     </w:p>
     <w:p>
       <w:pPr>
+        <w:rPr>
+          <w:sz w:val="24"/>
+          <w:szCs w:val="24"/>
+          <w:lang w:val="es-MX"/>
+        </w:rPr>
+      </w:pPr>
+    </w:p>
+    <w:p>
+      <w:pPr>
+        <w:pStyle w:val="Prrafodelista"/>
+        <w:rPr>
+          <w:sz w:val="24"/>
+          <w:szCs w:val="24"/>
+          <w:lang w:val="es-MX"/>
+        </w:rPr>
+      </w:pPr>
+    </w:p>
+    <w:p>
+      <w:pPr>
+        <w:pStyle w:val="Prrafodelista"/>
+        <w:rPr>
+          <w:sz w:val="24"/>
+          <w:szCs w:val="24"/>
+          <w:lang w:val="es-MX"/>
+        </w:rPr>
+      </w:pPr>
+    </w:p>
+    <w:p>
+      <w:pPr>
         <w:pStyle w:val="Prrafodelista"/>
         <w:numPr>
           <w:ilvl w:val="0"/>
@@ -3209,15 +3363,6 @@
     <w:p>
       <w:pPr>
         <w:rPr>
-          <w:sz w:val="24"/>
-          <w:szCs w:val="24"/>
-          <w:lang w:val="es-MX"/>
-        </w:rPr>
-      </w:pPr>
-    </w:p>
-    <w:p>
-      <w:pPr>
-        <w:rPr>
           <w:b/>
           <w:sz w:val="28"/>
           <w:szCs w:val="28"/>
@@ -3231,7 +3376,6 @@
           <w:szCs w:val="24"/>
           <w:lang w:val="es-MX"/>
         </w:rPr>
-        <w:lastRenderedPageBreak/>
         <w:t>Exclusiones</w:t>
       </w:r>
       <w:r>
@@ -3281,6 +3425,7 @@
       </w:pPr>
     </w:p>
     <w:sectPr>
+      <w:headerReference w:type="default" r:id="rId7"/>
       <w:pgSz w:w="11906" w:h="16838"/>
       <w:pgMar w:top="1417" w:right="1701" w:bottom="1417" w:left="1701" w:header="708" w:footer="708" w:gutter="0"/>
       <w:cols w:space="708"/>
@@ -3288,6 +3433,169 @@
     </w:sectPr>
   </w:body>
 </w:document>
+</file>
+
+<file path=word/endnotes.xml><?xml version="1.0" encoding="utf-8"?>
+<w:endnotes xmlns:wpc="http://schemas.microsoft.com/office/word/2010/wordprocessingCanvas" xmlns:mc="http://schemas.openxmlformats.org/markup-compatibility/2006" xmlns:o="urn:schemas-microsoft-com:office:office" xmlns:r="http://schemas.openxmlformats.org/officeDocument/2006/relationships" xmlns:m="http://schemas.openxmlformats.org/officeDocument/2006/math" xmlns:v="urn:schemas-microsoft-com:vml" xmlns:wp14="http://schemas.microsoft.com/office/word/2010/wordprocessingDrawing" xmlns:wp="http://schemas.openxmlformats.org/drawingml/2006/wordprocessingDrawing" xmlns:w10="urn:schemas-microsoft-com:office:word" xmlns:w="http://schemas.openxmlformats.org/wordprocessingml/2006/main" xmlns:w14="http://schemas.microsoft.com/office/word/2010/wordml" xmlns:w15="http://schemas.microsoft.com/office/word/2012/wordml" xmlns:wpg="http://schemas.microsoft.com/office/word/2010/wordprocessingGroup" xmlns:wpi="http://schemas.microsoft.com/office/word/2010/wordprocessingInk" xmlns:wne="http://schemas.microsoft.com/office/word/2006/wordml" xmlns:wps="http://schemas.microsoft.com/office/word/2010/wordprocessingShape" mc:Ignorable="w14 w15 wp14">
+  <w:endnote w:type="separator" w:id="-1">
+    <w:p>
+      <w:pPr>
+        <w:spacing w:after="0" w:line="240" w:lineRule="auto"/>
+      </w:pPr>
+      <w:r>
+        <w:separator/>
+      </w:r>
+    </w:p>
+  </w:endnote>
+  <w:endnote w:type="continuationSeparator" w:id="0">
+    <w:p>
+      <w:pPr>
+        <w:spacing w:after="0" w:line="240" w:lineRule="auto"/>
+      </w:pPr>
+      <w:r>
+        <w:continuationSeparator/>
+      </w:r>
+    </w:p>
+  </w:endnote>
+</w:endnotes>
+</file>
+
+<file path=word/footnotes.xml><?xml version="1.0" encoding="utf-8"?>
+<w:footnotes xmlns:wpc="http://schemas.microsoft.com/office/word/2010/wordprocessingCanvas" xmlns:mc="http://schemas.openxmlformats.org/markup-compatibility/2006" xmlns:o="urn:schemas-microsoft-com:office:office" xmlns:r="http://schemas.openxmlformats.org/officeDocument/2006/relationships" xmlns:m="http://schemas.openxmlformats.org/officeDocument/2006/math" xmlns:v="urn:schemas-microsoft-com:vml" xmlns:wp14="http://schemas.microsoft.com/office/word/2010/wordprocessingDrawing" xmlns:wp="http://schemas.openxmlformats.org/drawingml/2006/wordprocessingDrawing" xmlns:w10="urn:schemas-microsoft-com:office:word" xmlns:w="http://schemas.openxmlformats.org/wordprocessingml/2006/main" xmlns:w14="http://schemas.microsoft.com/office/word/2010/wordml" xmlns:w15="http://schemas.microsoft.com/office/word/2012/wordml" xmlns:wpg="http://schemas.microsoft.com/office/word/2010/wordprocessingGroup" xmlns:wpi="http://schemas.microsoft.com/office/word/2010/wordprocessingInk" xmlns:wne="http://schemas.microsoft.com/office/word/2006/wordml" xmlns:wps="http://schemas.microsoft.com/office/word/2010/wordprocessingShape" mc:Ignorable="w14 w15 wp14">
+  <w:footnote w:type="separator" w:id="-1">
+    <w:p>
+      <w:pPr>
+        <w:spacing w:after="0" w:line="240" w:lineRule="auto"/>
+      </w:pPr>
+      <w:r>
+        <w:separator/>
+      </w:r>
+    </w:p>
+  </w:footnote>
+  <w:footnote w:type="continuationSeparator" w:id="0">
+    <w:p>
+      <w:pPr>
+        <w:spacing w:after="0" w:line="240" w:lineRule="auto"/>
+      </w:pPr>
+      <w:r>
+        <w:continuationSeparator/>
+      </w:r>
+    </w:p>
+  </w:footnote>
+</w:footnotes>
+</file>
+
+<file path=word/header1.xml><?xml version="1.0" encoding="utf-8"?>
+<w:hdr xmlns:wpc="http://schemas.microsoft.com/office/word/2010/wordprocessingCanvas" xmlns:mc="http://schemas.openxmlformats.org/markup-compatibility/2006" xmlns:o="urn:schemas-microsoft-com:office:office" xmlns:r="http://schemas.openxmlformats.org/officeDocument/2006/relationships" xmlns:m="http://schemas.openxmlformats.org/officeDocument/2006/math" xmlns:v="urn:schemas-microsoft-com:vml" xmlns:wp14="http://schemas.microsoft.com/office/word/2010/wordprocessingDrawing" xmlns:wp="http://schemas.openxmlformats.org/drawingml/2006/wordprocessingDrawing" xmlns:w10="urn:schemas-microsoft-com:office:word" xmlns:w="http://schemas.openxmlformats.org/wordprocessingml/2006/main" xmlns:w14="http://schemas.microsoft.com/office/word/2010/wordml" xmlns:w15="http://schemas.microsoft.com/office/word/2012/wordml" xmlns:wpg="http://schemas.microsoft.com/office/word/2010/wordprocessingGroup" xmlns:wpi="http://schemas.microsoft.com/office/word/2010/wordprocessingInk" xmlns:wne="http://schemas.microsoft.com/office/word/2006/wordml" xmlns:wps="http://schemas.microsoft.com/office/word/2010/wordprocessingShape" mc:Ignorable="w14 w15 wp14">
+  <w:p>
+    <w:pPr>
+      <w:pStyle w:val="Encabezado"/>
+      <w:jc w:val="right"/>
+    </w:pPr>
+    <w:r>
+      <w:rPr>
+        <w:noProof/>
+        <w:lang w:eastAsia="es-ES"/>
+      </w:rPr>
+      <w:drawing>
+        <wp:inline distT="0" distB="0" distL="0" distR="0">
+          <wp:extent cx="942756" cy="937177"/>
+          <wp:effectExtent l="0" t="0" r="0" b="0"/>
+          <wp:docPr id="1" name="Imagen 1"/>
+          <wp:cNvGraphicFramePr>
+            <a:graphicFrameLocks xmlns:a="http://schemas.openxmlformats.org/drawingml/2006/main" noChangeAspect="1"/>
+          </wp:cNvGraphicFramePr>
+          <a:graphic xmlns:a="http://schemas.openxmlformats.org/drawingml/2006/main">
+            <a:graphicData uri="http://schemas.openxmlformats.org/drawingml/2006/picture">
+              <pic:pic xmlns:pic="http://schemas.openxmlformats.org/drawingml/2006/picture">
+                <pic:nvPicPr>
+                  <pic:cNvPr id="1" name="logo-enlace-util.jpg"/>
+                  <pic:cNvPicPr/>
+                </pic:nvPicPr>
+                <pic:blipFill>
+                  <a:blip r:embed="rId1">
+                    <a:extLst>
+                      <a:ext uri="{28A0092B-C50C-407E-A947-70E740481C1C}">
+                        <a14:useLocalDpi xmlns:a14="http://schemas.microsoft.com/office/drawing/2010/main" val="0"/>
+                      </a:ext>
+                    </a:extLst>
+                  </a:blip>
+                  <a:stretch>
+                    <a:fillRect/>
+                  </a:stretch>
+                </pic:blipFill>
+                <pic:spPr>
+                  <a:xfrm>
+                    <a:off x="0" y="0"/>
+                    <a:ext cx="1022335" cy="1016285"/>
+                  </a:xfrm>
+                  <a:prstGeom prst="rect">
+                    <a:avLst/>
+                  </a:prstGeom>
+                </pic:spPr>
+              </pic:pic>
+            </a:graphicData>
+          </a:graphic>
+        </wp:inline>
+      </w:drawing>
+    </w:r>
+  </w:p>
+  <w:p>
+    <w:pPr>
+      <w:pStyle w:val="Encabezado"/>
+      <w:jc w:val="right"/>
+    </w:pPr>
+    <w:r>
+      <w:t>Desarrollo de Sitios Web.</w:t>
+    </w:r>
+  </w:p>
+  <w:p>
+    <w:pPr>
+      <w:pStyle w:val="Encabezado"/>
+      <w:jc w:val="right"/>
+    </w:pPr>
+    <w:r>
+      <w:t>Ambrosio Funes 2136.</w:t>
+    </w:r>
+  </w:p>
+  <w:p>
+    <w:pPr>
+      <w:pStyle w:val="Encabezado"/>
+      <w:jc w:val="right"/>
+    </w:pPr>
+    <w:r>
+      <w:t>Ciudad de Córdoba – Argentina.</w:t>
+    </w:r>
+  </w:p>
+  <w:p>
+    <w:pPr>
+      <w:pStyle w:val="Encabezado"/>
+      <w:jc w:val="right"/>
+    </w:pPr>
+    <w:hyperlink r:id="rId2" w:history="1">
+      <w:r>
+        <w:rPr>
+          <w:rStyle w:val="Hipervnculo"/>
+        </w:rPr>
+        <w:t>enlaceutil@gmail.com</w:t>
+      </w:r>
+    </w:hyperlink>
+  </w:p>
+  <w:p>
+    <w:pPr>
+      <w:pStyle w:val="Encabezado"/>
+      <w:jc w:val="right"/>
+    </w:pPr>
+    <w:r>
+      <w:t>Tel. de Contacto: 3516844434</w:t>
+    </w:r>
+  </w:p>
+  <w:p>
+    <w:pPr>
+      <w:pStyle w:val="Encabezado"/>
+    </w:pPr>
+  </w:p>
+</w:hdr>
 </file>
 
 <file path=word/numbering.xml><?xml version="1.0" encoding="utf-8"?>
@@ -3983,6 +4291,61 @@
       </w:tblCellMar>
     </w:tblPr>
   </w:style>
+  <w:style w:type="paragraph" w:styleId="Encabezado">
+    <w:name w:val="header"/>
+    <w:basedOn w:val="Normal"/>
+    <w:link w:val="EncabezadoCar"/>
+    <w:uiPriority w:val="99"/>
+    <w:unhideWhenUsed/>
+    <w:rsid w:val="0094624F"/>
+    <w:pPr>
+      <w:tabs>
+        <w:tab w:val="center" w:pos="4252"/>
+        <w:tab w:val="right" w:pos="8504"/>
+      </w:tabs>
+      <w:spacing w:after="0" w:line="240" w:lineRule="auto"/>
+    </w:pPr>
+  </w:style>
+  <w:style w:type="character" w:customStyle="1" w:styleId="EncabezadoCar">
+    <w:name w:val="Encabezado Car"/>
+    <w:basedOn w:val="Fuentedeprrafopredeter"/>
+    <w:link w:val="Encabezado"/>
+    <w:uiPriority w:val="99"/>
+    <w:rsid w:val="0094624F"/>
+  </w:style>
+  <w:style w:type="paragraph" w:styleId="Piedepgina">
+    <w:name w:val="footer"/>
+    <w:basedOn w:val="Normal"/>
+    <w:link w:val="PiedepginaCar"/>
+    <w:uiPriority w:val="99"/>
+    <w:unhideWhenUsed/>
+    <w:rsid w:val="0094624F"/>
+    <w:pPr>
+      <w:tabs>
+        <w:tab w:val="center" w:pos="4252"/>
+        <w:tab w:val="right" w:pos="8504"/>
+      </w:tabs>
+      <w:spacing w:after="0" w:line="240" w:lineRule="auto"/>
+    </w:pPr>
+  </w:style>
+  <w:style w:type="character" w:customStyle="1" w:styleId="PiedepginaCar">
+    <w:name w:val="Pie de página Car"/>
+    <w:basedOn w:val="Fuentedeprrafopredeter"/>
+    <w:link w:val="Piedepgina"/>
+    <w:uiPriority w:val="99"/>
+    <w:rsid w:val="0094624F"/>
+  </w:style>
+  <w:style w:type="character" w:styleId="Hipervnculo">
+    <w:name w:val="Hyperlink"/>
+    <w:basedOn w:val="Fuentedeprrafopredeter"/>
+    <w:uiPriority w:val="99"/>
+    <w:unhideWhenUsed/>
+    <w:rsid w:val="0094624F"/>
+    <w:rPr>
+      <w:color w:val="0563C1" w:themeColor="hyperlink"/>
+      <w:u w:val="single"/>
+    </w:rPr>
+  </w:style>
 </w:styles>
 </file>
 

</xml_diff>

<commit_message>
mejore la presentacion del presupuesto
</commit_message>
<xml_diff>
--- a/presupuesto-desarrollo-sitio-web-cabanas-flora-autoctona.docx
+++ b/presupuesto-desarrollo-sitio-web-cabanas-flora-autoctona.docx
@@ -47,6 +47,8 @@
           <w:lang w:val="es-MX"/>
         </w:rPr>
       </w:pPr>
+      <w:bookmarkStart w:id="0" w:name="_GoBack"/>
+      <w:bookmarkEnd w:id="0"/>
     </w:p>
     <w:p>
       <w:pPr>
@@ -115,6 +117,7 @@
     </w:p>
     <w:p>
       <w:pPr>
+        <w:jc w:val="both"/>
         <w:rPr>
           <w:b/>
           <w:sz w:val="32"/>
@@ -136,6 +139,7 @@
     </w:p>
     <w:p>
       <w:pPr>
+        <w:jc w:val="both"/>
         <w:rPr>
           <w:sz w:val="24"/>
           <w:szCs w:val="24"/>
@@ -177,6 +181,7 @@
     </w:p>
     <w:p>
       <w:pPr>
+        <w:jc w:val="both"/>
         <w:rPr>
           <w:sz w:val="24"/>
           <w:szCs w:val="24"/>
@@ -199,6 +204,7 @@
           <w:ilvl w:val="0"/>
           <w:numId w:val="1"/>
         </w:numPr>
+        <w:jc w:val="both"/>
         <w:rPr>
           <w:sz w:val="24"/>
           <w:szCs w:val="24"/>
@@ -261,6 +267,7 @@
           <w:ilvl w:val="0"/>
           <w:numId w:val="1"/>
         </w:numPr>
+        <w:jc w:val="both"/>
         <w:rPr>
           <w:sz w:val="24"/>
           <w:szCs w:val="24"/>
@@ -355,6 +362,7 @@
           <w:ilvl w:val="0"/>
           <w:numId w:val="1"/>
         </w:numPr>
+        <w:jc w:val="both"/>
         <w:rPr>
           <w:sz w:val="24"/>
           <w:szCs w:val="24"/>
@@ -417,6 +425,7 @@
           <w:ilvl w:val="0"/>
           <w:numId w:val="1"/>
         </w:numPr>
+        <w:jc w:val="both"/>
         <w:rPr>
           <w:sz w:val="24"/>
           <w:szCs w:val="24"/>
@@ -455,6 +464,7 @@
           <w:ilvl w:val="0"/>
           <w:numId w:val="1"/>
         </w:numPr>
+        <w:jc w:val="both"/>
         <w:rPr>
           <w:sz w:val="24"/>
           <w:szCs w:val="24"/>
@@ -488,36 +498,18 @@
     </w:p>
     <w:p>
       <w:pPr>
-        <w:rPr>
-          <w:sz w:val="24"/>
-          <w:szCs w:val="24"/>
-          <w:lang w:val="es-MX"/>
-        </w:rPr>
-      </w:pPr>
-    </w:p>
-    <w:p>
-      <w:pPr>
-        <w:pStyle w:val="Prrafodelista"/>
-        <w:rPr>
-          <w:sz w:val="24"/>
-          <w:szCs w:val="24"/>
-          <w:lang w:val="es-MX"/>
-        </w:rPr>
-      </w:pPr>
-    </w:p>
-    <w:p>
-      <w:pPr>
-        <w:pStyle w:val="Prrafodelista"/>
-        <w:rPr>
-          <w:sz w:val="24"/>
-          <w:szCs w:val="24"/>
-          <w:lang w:val="es-MX"/>
-        </w:rPr>
-      </w:pPr>
-    </w:p>
-    <w:p>
-      <w:pPr>
-        <w:pStyle w:val="Prrafodelista"/>
+        <w:jc w:val="both"/>
+        <w:rPr>
+          <w:sz w:val="24"/>
+          <w:szCs w:val="24"/>
+          <w:lang w:val="es-MX"/>
+        </w:rPr>
+      </w:pPr>
+    </w:p>
+    <w:p>
+      <w:pPr>
+        <w:pStyle w:val="Prrafodelista"/>
+        <w:jc w:val="both"/>
         <w:rPr>
           <w:sz w:val="24"/>
           <w:szCs w:val="24"/>
@@ -532,6 +524,7 @@
           <w:ilvl w:val="0"/>
           <w:numId w:val="1"/>
         </w:numPr>
+        <w:jc w:val="both"/>
         <w:rPr>
           <w:sz w:val="24"/>
           <w:szCs w:val="24"/>
@@ -554,6 +547,7 @@
           <w:ilvl w:val="1"/>
           <w:numId w:val="1"/>
         </w:numPr>
+        <w:jc w:val="both"/>
         <w:rPr>
           <w:sz w:val="24"/>
           <w:szCs w:val="24"/>
@@ -594,6 +588,7 @@
           <w:ilvl w:val="1"/>
           <w:numId w:val="1"/>
         </w:numPr>
+        <w:jc w:val="both"/>
         <w:rPr>
           <w:sz w:val="24"/>
           <w:szCs w:val="24"/>
@@ -647,15 +642,17 @@
     </w:p>
     <w:p>
       <w:pPr>
-        <w:rPr>
-          <w:sz w:val="24"/>
-          <w:szCs w:val="24"/>
-          <w:lang w:val="es-MX"/>
-        </w:rPr>
-      </w:pPr>
-    </w:p>
-    <w:p>
-      <w:pPr>
+        <w:jc w:val="both"/>
+        <w:rPr>
+          <w:sz w:val="24"/>
+          <w:szCs w:val="24"/>
+          <w:lang w:val="es-MX"/>
+        </w:rPr>
+      </w:pPr>
+    </w:p>
+    <w:p>
+      <w:pPr>
+        <w:jc w:val="both"/>
         <w:rPr>
           <w:b/>
           <w:sz w:val="32"/>
@@ -677,6 +674,7 @@
     </w:p>
     <w:p>
       <w:pPr>
+        <w:jc w:val="both"/>
         <w:rPr>
           <w:b/>
           <w:sz w:val="28"/>
@@ -710,6 +708,7 @@
           <w:ilvl w:val="0"/>
           <w:numId w:val="1"/>
         </w:numPr>
+        <w:jc w:val="both"/>
         <w:rPr>
           <w:sz w:val="24"/>
           <w:szCs w:val="24"/>
@@ -732,6 +731,7 @@
           <w:ilvl w:val="0"/>
           <w:numId w:val="1"/>
         </w:numPr>
+        <w:jc w:val="both"/>
         <w:rPr>
           <w:sz w:val="24"/>
           <w:szCs w:val="24"/>
@@ -858,6 +858,7 @@
           <w:ilvl w:val="0"/>
           <w:numId w:val="1"/>
         </w:numPr>
+        <w:jc w:val="both"/>
         <w:rPr>
           <w:sz w:val="24"/>
           <w:szCs w:val="24"/>
@@ -948,6 +949,7 @@
           <w:ilvl w:val="0"/>
           <w:numId w:val="1"/>
         </w:numPr>
+        <w:jc w:val="both"/>
         <w:rPr>
           <w:sz w:val="24"/>
           <w:szCs w:val="24"/>
@@ -1060,6 +1062,7 @@
           <w:ilvl w:val="0"/>
           <w:numId w:val="1"/>
         </w:numPr>
+        <w:jc w:val="both"/>
         <w:rPr>
           <w:sz w:val="24"/>
           <w:szCs w:val="24"/>
@@ -1100,6 +1103,7 @@
           <w:ilvl w:val="0"/>
           <w:numId w:val="1"/>
         </w:numPr>
+        <w:jc w:val="both"/>
         <w:rPr>
           <w:sz w:val="24"/>
           <w:szCs w:val="24"/>
@@ -1125,6 +1129,7 @@
     </w:p>
     <w:p>
       <w:pPr>
+        <w:jc w:val="both"/>
         <w:rPr>
           <w:b/>
           <w:sz w:val="28"/>
@@ -1153,6 +1158,7 @@
     </w:p>
     <w:p>
       <w:pPr>
+        <w:jc w:val="both"/>
         <w:rPr>
           <w:sz w:val="24"/>
           <w:szCs w:val="24"/>
@@ -1175,6 +1181,7 @@
           <w:ilvl w:val="0"/>
           <w:numId w:val="1"/>
         </w:numPr>
+        <w:jc w:val="both"/>
         <w:rPr>
           <w:sz w:val="24"/>
           <w:szCs w:val="24"/>
@@ -1215,6 +1222,7 @@
           <w:ilvl w:val="0"/>
           <w:numId w:val="1"/>
         </w:numPr>
+        <w:jc w:val="both"/>
         <w:rPr>
           <w:sz w:val="24"/>
           <w:szCs w:val="24"/>
@@ -1233,16 +1241,29 @@
     <w:p>
       <w:pPr>
         <w:pStyle w:val="Prrafodelista"/>
-        <w:rPr>
-          <w:sz w:val="24"/>
-          <w:szCs w:val="24"/>
-          <w:lang w:val="es-MX"/>
-        </w:rPr>
-      </w:pPr>
-    </w:p>
-    <w:p>
-      <w:pPr>
-        <w:pStyle w:val="Prrafodelista"/>
+        <w:jc w:val="both"/>
+        <w:rPr>
+          <w:sz w:val="24"/>
+          <w:szCs w:val="24"/>
+          <w:lang w:val="es-MX"/>
+        </w:rPr>
+      </w:pPr>
+    </w:p>
+    <w:p>
+      <w:pPr>
+        <w:pStyle w:val="Prrafodelista"/>
+        <w:jc w:val="both"/>
+        <w:rPr>
+          <w:sz w:val="24"/>
+          <w:szCs w:val="24"/>
+          <w:lang w:val="es-MX"/>
+        </w:rPr>
+      </w:pPr>
+    </w:p>
+    <w:p>
+      <w:pPr>
+        <w:pStyle w:val="Prrafodelista"/>
+        <w:jc w:val="both"/>
         <w:rPr>
           <w:sz w:val="24"/>
           <w:szCs w:val="24"/>
@@ -1257,6 +1278,7 @@
           <w:ilvl w:val="0"/>
           <w:numId w:val="1"/>
         </w:numPr>
+        <w:jc w:val="both"/>
         <w:rPr>
           <w:sz w:val="24"/>
           <w:szCs w:val="24"/>
@@ -1311,6 +1333,7 @@
           <w:ilvl w:val="0"/>
           <w:numId w:val="1"/>
         </w:numPr>
+        <w:jc w:val="both"/>
         <w:rPr>
           <w:sz w:val="24"/>
           <w:szCs w:val="24"/>
@@ -1349,6 +1372,7 @@
           <w:ilvl w:val="0"/>
           <w:numId w:val="1"/>
         </w:numPr>
+        <w:jc w:val="both"/>
         <w:rPr>
           <w:sz w:val="24"/>
           <w:szCs w:val="24"/>
@@ -1387,6 +1411,7 @@
           <w:ilvl w:val="0"/>
           <w:numId w:val="1"/>
         </w:numPr>
+        <w:jc w:val="both"/>
         <w:rPr>
           <w:sz w:val="24"/>
           <w:szCs w:val="24"/>
@@ -1404,6 +1429,7 @@
     </w:p>
     <w:p>
       <w:pPr>
+        <w:jc w:val="both"/>
         <w:rPr>
           <w:b/>
           <w:sz w:val="28"/>
@@ -1437,6 +1463,7 @@
           <w:ilvl w:val="0"/>
           <w:numId w:val="1"/>
         </w:numPr>
+        <w:jc w:val="both"/>
         <w:rPr>
           <w:lang w:val="es-MX"/>
         </w:rPr>
@@ -1456,6 +1483,7 @@
           <w:ilvl w:val="0"/>
           <w:numId w:val="1"/>
         </w:numPr>
+        <w:jc w:val="both"/>
         <w:rPr>
           <w:lang w:val="es-MX"/>
         </w:rPr>
@@ -1470,13 +1498,15 @@
     </w:p>
     <w:p>
       <w:pPr>
-        <w:rPr>
-          <w:lang w:val="es-MX"/>
-        </w:rPr>
-      </w:pPr>
-    </w:p>
-    <w:p>
-      <w:pPr>
+        <w:jc w:val="both"/>
+        <w:rPr>
+          <w:lang w:val="es-MX"/>
+        </w:rPr>
+      </w:pPr>
+    </w:p>
+    <w:p>
+      <w:pPr>
+        <w:jc w:val="both"/>
         <w:rPr>
           <w:b/>
           <w:sz w:val="32"/>
@@ -1513,6 +1543,7 @@
           <w:ilvl w:val="0"/>
           <w:numId w:val="1"/>
         </w:numPr>
+        <w:jc w:val="both"/>
         <w:rPr>
           <w:sz w:val="24"/>
           <w:szCs w:val="24"/>
@@ -1535,6 +1566,7 @@
           <w:ilvl w:val="0"/>
           <w:numId w:val="1"/>
         </w:numPr>
+        <w:jc w:val="both"/>
         <w:rPr>
           <w:sz w:val="24"/>
           <w:szCs w:val="24"/>
@@ -1557,6 +1589,7 @@
           <w:ilvl w:val="0"/>
           <w:numId w:val="1"/>
         </w:numPr>
+        <w:jc w:val="both"/>
         <w:rPr>
           <w:sz w:val="24"/>
           <w:szCs w:val="24"/>
@@ -1589,6 +1622,7 @@
           <w:ilvl w:val="0"/>
           <w:numId w:val="1"/>
         </w:numPr>
+        <w:jc w:val="both"/>
         <w:rPr>
           <w:sz w:val="24"/>
           <w:szCs w:val="24"/>
@@ -1622,13 +1656,15 @@
     </w:p>
     <w:p>
       <w:pPr>
-        <w:rPr>
-          <w:lang w:val="es-MX"/>
-        </w:rPr>
-      </w:pPr>
-    </w:p>
-    <w:p>
-      <w:pPr>
+        <w:jc w:val="both"/>
+        <w:rPr>
+          <w:lang w:val="es-MX"/>
+        </w:rPr>
+      </w:pPr>
+    </w:p>
+    <w:p>
+      <w:pPr>
+        <w:jc w:val="both"/>
         <w:rPr>
           <w:b/>
           <w:sz w:val="32"/>
@@ -1670,6 +1706,7 @@
     </w:p>
     <w:p>
       <w:pPr>
+        <w:jc w:val="both"/>
         <w:rPr>
           <w:sz w:val="24"/>
           <w:szCs w:val="24"/>
@@ -1692,6 +1729,7 @@
           <w:ilvl w:val="0"/>
           <w:numId w:val="1"/>
         </w:numPr>
+        <w:jc w:val="both"/>
         <w:rPr>
           <w:sz w:val="24"/>
           <w:szCs w:val="24"/>
@@ -1742,28 +1780,40 @@
     <w:p>
       <w:pPr>
         <w:pStyle w:val="Prrafodelista"/>
-        <w:rPr>
-          <w:sz w:val="24"/>
-          <w:szCs w:val="24"/>
-          <w:lang w:val="es-MX"/>
-        </w:rPr>
-      </w:pPr>
-      <w:bookmarkStart w:id="0" w:name="_GoBack"/>
-      <w:bookmarkEnd w:id="0"/>
-    </w:p>
-    <w:p>
-      <w:pPr>
-        <w:pStyle w:val="Prrafodelista"/>
-        <w:rPr>
-          <w:sz w:val="24"/>
-          <w:szCs w:val="24"/>
-          <w:lang w:val="es-MX"/>
-        </w:rPr>
-      </w:pPr>
-    </w:p>
-    <w:p>
-      <w:pPr>
-        <w:pStyle w:val="Prrafodelista"/>
+        <w:jc w:val="both"/>
+        <w:rPr>
+          <w:sz w:val="24"/>
+          <w:szCs w:val="24"/>
+          <w:lang w:val="es-MX"/>
+        </w:rPr>
+      </w:pPr>
+    </w:p>
+    <w:p>
+      <w:pPr>
+        <w:pStyle w:val="Prrafodelista"/>
+        <w:jc w:val="both"/>
+        <w:rPr>
+          <w:sz w:val="24"/>
+          <w:szCs w:val="24"/>
+          <w:lang w:val="es-MX"/>
+        </w:rPr>
+      </w:pPr>
+    </w:p>
+    <w:p>
+      <w:pPr>
+        <w:pStyle w:val="Prrafodelista"/>
+        <w:jc w:val="both"/>
+        <w:rPr>
+          <w:sz w:val="24"/>
+          <w:szCs w:val="24"/>
+          <w:lang w:val="es-MX"/>
+        </w:rPr>
+      </w:pPr>
+    </w:p>
+    <w:p>
+      <w:pPr>
+        <w:pStyle w:val="Prrafodelista"/>
+        <w:jc w:val="both"/>
         <w:rPr>
           <w:sz w:val="24"/>
           <w:szCs w:val="24"/>
@@ -1778,6 +1828,7 @@
           <w:ilvl w:val="0"/>
           <w:numId w:val="1"/>
         </w:numPr>
+        <w:jc w:val="both"/>
         <w:rPr>
           <w:sz w:val="24"/>
           <w:szCs w:val="24"/>
@@ -1898,6 +1949,7 @@
           <w:ilvl w:val="0"/>
           <w:numId w:val="1"/>
         </w:numPr>
+        <w:jc w:val="both"/>
         <w:rPr>
           <w:sz w:val="24"/>
           <w:szCs w:val="24"/>
@@ -1928,6 +1980,7 @@
           <w:ilvl w:val="0"/>
           <w:numId w:val="1"/>
         </w:numPr>
+        <w:jc w:val="both"/>
         <w:rPr>
           <w:sz w:val="24"/>
           <w:szCs w:val="24"/>
@@ -1998,6 +2051,7 @@
           <w:ilvl w:val="0"/>
           <w:numId w:val="1"/>
         </w:numPr>
+        <w:jc w:val="both"/>
         <w:rPr>
           <w:sz w:val="24"/>
           <w:szCs w:val="24"/>
@@ -2049,6 +2103,7 @@
     </w:p>
     <w:p>
       <w:pPr>
+        <w:jc w:val="both"/>
         <w:rPr>
           <w:sz w:val="24"/>
           <w:szCs w:val="24"/>
@@ -2091,6 +2146,7 @@
           <w:ilvl w:val="0"/>
           <w:numId w:val="1"/>
         </w:numPr>
+        <w:jc w:val="both"/>
         <w:rPr>
           <w:sz w:val="24"/>
           <w:szCs w:val="24"/>
@@ -2129,6 +2185,7 @@
           <w:ilvl w:val="0"/>
           <w:numId w:val="1"/>
         </w:numPr>
+        <w:jc w:val="both"/>
         <w:rPr>
           <w:sz w:val="24"/>
           <w:szCs w:val="24"/>
@@ -2151,6 +2208,7 @@
           <w:ilvl w:val="0"/>
           <w:numId w:val="1"/>
         </w:numPr>
+        <w:jc w:val="both"/>
         <w:rPr>
           <w:sz w:val="24"/>
           <w:szCs w:val="24"/>
@@ -2173,6 +2231,7 @@
           <w:ilvl w:val="0"/>
           <w:numId w:val="1"/>
         </w:numPr>
+        <w:jc w:val="both"/>
         <w:rPr>
           <w:lang w:val="es-MX"/>
         </w:rPr>
@@ -2220,56 +2279,63 @@
     </w:p>
     <w:p>
       <w:pPr>
-        <w:rPr>
-          <w:lang w:val="es-MX"/>
-        </w:rPr>
-      </w:pPr>
-    </w:p>
-    <w:p>
-      <w:pPr>
-        <w:rPr>
-          <w:lang w:val="es-MX"/>
-        </w:rPr>
-      </w:pPr>
-    </w:p>
-    <w:p>
-      <w:pPr>
-        <w:rPr>
-          <w:lang w:val="es-MX"/>
-        </w:rPr>
-      </w:pPr>
-    </w:p>
-    <w:p>
-      <w:pPr>
-        <w:rPr>
-          <w:lang w:val="es-MX"/>
-        </w:rPr>
-      </w:pPr>
-    </w:p>
-    <w:p>
-      <w:pPr>
-        <w:rPr>
-          <w:lang w:val="es-MX"/>
-        </w:rPr>
-      </w:pPr>
-    </w:p>
-    <w:p>
-      <w:pPr>
-        <w:rPr>
-          <w:lang w:val="es-MX"/>
-        </w:rPr>
-      </w:pPr>
-    </w:p>
-    <w:p>
-      <w:pPr>
-        <w:rPr>
-          <w:lang w:val="es-MX"/>
-        </w:rPr>
-      </w:pPr>
-    </w:p>
-    <w:p>
-      <w:pPr>
-        <w:jc w:val="center"/>
+        <w:jc w:val="both"/>
+        <w:rPr>
+          <w:lang w:val="es-MX"/>
+        </w:rPr>
+      </w:pPr>
+    </w:p>
+    <w:p>
+      <w:pPr>
+        <w:jc w:val="both"/>
+        <w:rPr>
+          <w:lang w:val="es-MX"/>
+        </w:rPr>
+      </w:pPr>
+    </w:p>
+    <w:p>
+      <w:pPr>
+        <w:jc w:val="both"/>
+        <w:rPr>
+          <w:lang w:val="es-MX"/>
+        </w:rPr>
+      </w:pPr>
+    </w:p>
+    <w:p>
+      <w:pPr>
+        <w:jc w:val="both"/>
+        <w:rPr>
+          <w:lang w:val="es-MX"/>
+        </w:rPr>
+      </w:pPr>
+    </w:p>
+    <w:p>
+      <w:pPr>
+        <w:jc w:val="both"/>
+        <w:rPr>
+          <w:lang w:val="es-MX"/>
+        </w:rPr>
+      </w:pPr>
+    </w:p>
+    <w:p>
+      <w:pPr>
+        <w:jc w:val="both"/>
+        <w:rPr>
+          <w:lang w:val="es-MX"/>
+        </w:rPr>
+      </w:pPr>
+    </w:p>
+    <w:p>
+      <w:pPr>
+        <w:jc w:val="both"/>
+        <w:rPr>
+          <w:lang w:val="es-MX"/>
+        </w:rPr>
+      </w:pPr>
+    </w:p>
+    <w:p>
+      <w:pPr>
+        <w:jc w:val="both"/>
         <w:rPr>
           <w:b/>
           <w:sz w:val="32"/>
@@ -2281,7 +2347,7 @@
     </w:p>
     <w:p>
       <w:pPr>
-        <w:jc w:val="center"/>
+        <w:jc w:val="both"/>
         <w:rPr>
           <w:b/>
           <w:sz w:val="32"/>
@@ -2298,12 +2364,13 @@
           <w:u w:val="single"/>
           <w:lang w:val="es-MX"/>
         </w:rPr>
+        <w:lastRenderedPageBreak/>
         <w:t>Costos.</w:t>
       </w:r>
     </w:p>
     <w:p>
       <w:pPr>
-        <w:jc w:val="center"/>
+        <w:jc w:val="both"/>
         <w:rPr>
           <w:b/>
           <w:sz w:val="28"/>
@@ -2342,7 +2409,7 @@
           </w:tcPr>
           <w:p>
             <w:pPr>
-              <w:jc w:val="center"/>
+              <w:jc w:val="both"/>
               <w:rPr>
                 <w:sz w:val="24"/>
                 <w:szCs w:val="24"/>
@@ -2352,7 +2419,7 @@
           </w:p>
           <w:p>
             <w:pPr>
-              <w:jc w:val="center"/>
+              <w:jc w:val="both"/>
               <w:rPr>
                 <w:sz w:val="24"/>
                 <w:szCs w:val="24"/>
@@ -2375,7 +2442,7 @@
           </w:tcPr>
           <w:p>
             <w:pPr>
-              <w:jc w:val="center"/>
+              <w:jc w:val="both"/>
               <w:rPr>
                 <w:sz w:val="24"/>
                 <w:szCs w:val="24"/>
@@ -2385,7 +2452,7 @@
           </w:p>
           <w:p>
             <w:pPr>
-              <w:jc w:val="center"/>
+              <w:jc w:val="both"/>
               <w:rPr>
                 <w:sz w:val="24"/>
                 <w:szCs w:val="24"/>
@@ -2413,6 +2480,7 @@
           </w:tcPr>
           <w:p>
             <w:pPr>
+              <w:jc w:val="both"/>
               <w:rPr>
                 <w:sz w:val="24"/>
                 <w:szCs w:val="24"/>
@@ -2435,7 +2503,7 @@
           </w:tcPr>
           <w:p>
             <w:pPr>
-              <w:jc w:val="center"/>
+              <w:jc w:val="both"/>
               <w:rPr>
                 <w:sz w:val="24"/>
                 <w:szCs w:val="24"/>
@@ -2463,6 +2531,7 @@
           </w:tcPr>
           <w:p>
             <w:pPr>
+              <w:jc w:val="both"/>
               <w:rPr>
                 <w:sz w:val="24"/>
                 <w:szCs w:val="24"/>
@@ -2485,7 +2554,7 @@
           </w:tcPr>
           <w:p>
             <w:pPr>
-              <w:jc w:val="center"/>
+              <w:jc w:val="both"/>
               <w:rPr>
                 <w:sz w:val="24"/>
                 <w:szCs w:val="24"/>
@@ -2513,6 +2582,7 @@
           </w:tcPr>
           <w:p>
             <w:pPr>
+              <w:jc w:val="both"/>
               <w:rPr>
                 <w:sz w:val="24"/>
                 <w:szCs w:val="24"/>
@@ -2535,7 +2605,7 @@
           </w:tcPr>
           <w:p>
             <w:pPr>
-              <w:jc w:val="center"/>
+              <w:jc w:val="both"/>
               <w:rPr>
                 <w:sz w:val="24"/>
                 <w:szCs w:val="24"/>
@@ -2563,6 +2633,7 @@
           </w:tcPr>
           <w:p>
             <w:pPr>
+              <w:jc w:val="both"/>
               <w:rPr>
                 <w:sz w:val="24"/>
                 <w:szCs w:val="24"/>
@@ -2585,7 +2656,7 @@
           </w:tcPr>
           <w:p>
             <w:pPr>
-              <w:jc w:val="center"/>
+              <w:jc w:val="both"/>
               <w:rPr>
                 <w:sz w:val="24"/>
                 <w:szCs w:val="24"/>
@@ -2616,6 +2687,7 @@
           </w:tcPr>
           <w:p>
             <w:pPr>
+              <w:jc w:val="both"/>
               <w:rPr>
                 <w:sz w:val="24"/>
                 <w:szCs w:val="24"/>
@@ -2656,7 +2728,7 @@
           </w:tcPr>
           <w:p>
             <w:pPr>
-              <w:jc w:val="center"/>
+              <w:jc w:val="both"/>
               <w:rPr>
                 <w:sz w:val="24"/>
                 <w:szCs w:val="24"/>
@@ -2687,6 +2759,7 @@
           </w:tcPr>
           <w:p>
             <w:pPr>
+              <w:jc w:val="both"/>
               <w:rPr>
                 <w:sz w:val="24"/>
                 <w:szCs w:val="24"/>
@@ -2712,7 +2785,7 @@
           </w:tcPr>
           <w:p>
             <w:pPr>
-              <w:jc w:val="center"/>
+              <w:jc w:val="both"/>
               <w:rPr>
                 <w:sz w:val="24"/>
                 <w:szCs w:val="24"/>
@@ -2744,6 +2817,7 @@
           </w:tcPr>
           <w:p>
             <w:pPr>
+              <w:jc w:val="both"/>
               <w:rPr>
                 <w:sz w:val="24"/>
                 <w:szCs w:val="24"/>
@@ -2770,7 +2844,7 @@
           </w:tcPr>
           <w:p>
             <w:pPr>
-              <w:jc w:val="center"/>
+              <w:jc w:val="both"/>
               <w:rPr>
                 <w:sz w:val="24"/>
                 <w:szCs w:val="24"/>
@@ -2802,6 +2876,7 @@
           </w:tcPr>
           <w:p>
             <w:pPr>
+              <w:jc w:val="both"/>
               <w:rPr>
                 <w:sz w:val="24"/>
                 <w:szCs w:val="24"/>
@@ -2828,7 +2903,7 @@
           </w:tcPr>
           <w:p>
             <w:pPr>
-              <w:jc w:val="center"/>
+              <w:jc w:val="both"/>
               <w:rPr>
                 <w:sz w:val="24"/>
                 <w:szCs w:val="24"/>
@@ -2860,6 +2935,7 @@
           </w:tcPr>
           <w:p>
             <w:pPr>
+              <w:jc w:val="both"/>
               <w:rPr>
                 <w:sz w:val="24"/>
                 <w:szCs w:val="24"/>
@@ -2886,6 +2962,7 @@
           </w:tcPr>
           <w:p>
             <w:pPr>
+              <w:jc w:val="both"/>
               <w:rPr>
                 <w:sz w:val="24"/>
                 <w:szCs w:val="24"/>
@@ -2914,14 +2991,15 @@
     </w:tbl>
     <w:p>
       <w:pPr>
-        <w:rPr>
-          <w:lang w:val="es-MX"/>
-        </w:rPr>
-      </w:pPr>
-    </w:p>
-    <w:p>
-      <w:pPr>
-        <w:jc w:val="center"/>
+        <w:jc w:val="both"/>
+        <w:rPr>
+          <w:lang w:val="es-MX"/>
+        </w:rPr>
+      </w:pPr>
+    </w:p>
+    <w:p>
+      <w:pPr>
+        <w:jc w:val="both"/>
         <w:rPr>
           <w:b/>
           <w:sz w:val="28"/>
@@ -2932,7 +3010,7 @@
     </w:p>
     <w:p>
       <w:pPr>
-        <w:jc w:val="center"/>
+        <w:jc w:val="both"/>
         <w:rPr>
           <w:b/>
           <w:sz w:val="28"/>
@@ -2952,6 +3030,7 @@
     </w:p>
     <w:p>
       <w:pPr>
+        <w:jc w:val="both"/>
         <w:rPr>
           <w:sz w:val="24"/>
           <w:szCs w:val="24"/>
@@ -2969,6 +3048,7 @@
     </w:p>
     <w:p>
       <w:pPr>
+        <w:jc w:val="both"/>
         <w:rPr>
           <w:b/>
           <w:sz w:val="24"/>
@@ -2993,6 +3073,7 @@
           <w:ilvl w:val="0"/>
           <w:numId w:val="1"/>
         </w:numPr>
+        <w:jc w:val="both"/>
         <w:rPr>
           <w:sz w:val="24"/>
           <w:szCs w:val="24"/>
@@ -3033,6 +3114,7 @@
           <w:ilvl w:val="0"/>
           <w:numId w:val="1"/>
         </w:numPr>
+        <w:jc w:val="both"/>
         <w:rPr>
           <w:sz w:val="24"/>
           <w:szCs w:val="24"/>
@@ -3055,6 +3137,7 @@
           <w:ilvl w:val="0"/>
           <w:numId w:val="1"/>
         </w:numPr>
+        <w:jc w:val="both"/>
         <w:rPr>
           <w:sz w:val="24"/>
           <w:szCs w:val="24"/>
@@ -3077,6 +3160,7 @@
           <w:ilvl w:val="0"/>
           <w:numId w:val="1"/>
         </w:numPr>
+        <w:jc w:val="both"/>
         <w:rPr>
           <w:sz w:val="24"/>
           <w:szCs w:val="24"/>
@@ -3115,6 +3199,7 @@
           <w:ilvl w:val="0"/>
           <w:numId w:val="1"/>
         </w:numPr>
+        <w:jc w:val="both"/>
         <w:rPr>
           <w:sz w:val="24"/>
           <w:szCs w:val="24"/>
@@ -3137,6 +3222,7 @@
           <w:ilvl w:val="0"/>
           <w:numId w:val="1"/>
         </w:numPr>
+        <w:jc w:val="both"/>
         <w:rPr>
           <w:sz w:val="24"/>
           <w:szCs w:val="24"/>
@@ -3172,26 +3258,51 @@
     </w:p>
     <w:p>
       <w:pPr>
-        <w:rPr>
-          <w:sz w:val="24"/>
-          <w:szCs w:val="24"/>
-          <w:lang w:val="es-MX"/>
-        </w:rPr>
-      </w:pPr>
-    </w:p>
-    <w:p>
-      <w:pPr>
-        <w:pStyle w:val="Prrafodelista"/>
-        <w:rPr>
-          <w:sz w:val="24"/>
-          <w:szCs w:val="24"/>
-          <w:lang w:val="es-MX"/>
-        </w:rPr>
-      </w:pPr>
-    </w:p>
-    <w:p>
-      <w:pPr>
-        <w:pStyle w:val="Prrafodelista"/>
+        <w:jc w:val="both"/>
+        <w:rPr>
+          <w:sz w:val="24"/>
+          <w:szCs w:val="24"/>
+          <w:lang w:val="es-MX"/>
+        </w:rPr>
+      </w:pPr>
+    </w:p>
+    <w:p>
+      <w:pPr>
+        <w:pStyle w:val="Prrafodelista"/>
+        <w:jc w:val="both"/>
+        <w:rPr>
+          <w:sz w:val="24"/>
+          <w:szCs w:val="24"/>
+          <w:lang w:val="es-MX"/>
+        </w:rPr>
+      </w:pPr>
+    </w:p>
+    <w:p>
+      <w:pPr>
+        <w:pStyle w:val="Prrafodelista"/>
+        <w:jc w:val="both"/>
+        <w:rPr>
+          <w:sz w:val="24"/>
+          <w:szCs w:val="24"/>
+          <w:lang w:val="es-MX"/>
+        </w:rPr>
+      </w:pPr>
+    </w:p>
+    <w:p>
+      <w:pPr>
+        <w:pStyle w:val="Prrafodelista"/>
+        <w:jc w:val="both"/>
+        <w:rPr>
+          <w:sz w:val="24"/>
+          <w:szCs w:val="24"/>
+          <w:lang w:val="es-MX"/>
+        </w:rPr>
+      </w:pPr>
+    </w:p>
+    <w:p>
+      <w:pPr>
+        <w:pStyle w:val="Prrafodelista"/>
+        <w:jc w:val="both"/>
         <w:rPr>
           <w:sz w:val="24"/>
           <w:szCs w:val="24"/>
@@ -3206,6 +3317,7 @@
           <w:ilvl w:val="0"/>
           <w:numId w:val="1"/>
         </w:numPr>
+        <w:jc w:val="both"/>
         <w:rPr>
           <w:sz w:val="24"/>
           <w:szCs w:val="24"/>
@@ -3280,6 +3392,7 @@
           <w:ilvl w:val="0"/>
           <w:numId w:val="1"/>
         </w:numPr>
+        <w:jc w:val="both"/>
         <w:rPr>
           <w:sz w:val="24"/>
           <w:szCs w:val="24"/>
@@ -3297,6 +3410,7 @@
     </w:p>
     <w:p>
       <w:pPr>
+        <w:jc w:val="both"/>
         <w:rPr>
           <w:sz w:val="24"/>
           <w:szCs w:val="24"/>
@@ -3353,15 +3467,17 @@
     </w:p>
     <w:p>
       <w:pPr>
-        <w:rPr>
-          <w:sz w:val="24"/>
-          <w:szCs w:val="24"/>
-          <w:lang w:val="es-MX"/>
-        </w:rPr>
-      </w:pPr>
-    </w:p>
-    <w:p>
-      <w:pPr>
+        <w:jc w:val="both"/>
+        <w:rPr>
+          <w:sz w:val="24"/>
+          <w:szCs w:val="24"/>
+          <w:lang w:val="es-MX"/>
+        </w:rPr>
+      </w:pPr>
+    </w:p>
+    <w:p>
+      <w:pPr>
+        <w:jc w:val="both"/>
         <w:rPr>
           <w:b/>
           <w:sz w:val="28"/>
@@ -3390,6 +3506,7 @@
     </w:p>
     <w:p>
       <w:pPr>
+        <w:jc w:val="both"/>
         <w:rPr>
           <w:sz w:val="24"/>
           <w:szCs w:val="24"/>
@@ -3407,6 +3524,7 @@
     </w:p>
     <w:p>
       <w:pPr>
+        <w:jc w:val="both"/>
         <w:rPr>
           <w:sz w:val="28"/>
           <w:szCs w:val="28"/>
@@ -3417,6 +3535,7 @@
     <w:p>
       <w:pPr>
         <w:pStyle w:val="Prrafodelista"/>
+        <w:jc w:val="both"/>
         <w:rPr>
           <w:sz w:val="28"/>
           <w:szCs w:val="28"/>
@@ -3426,6 +3545,7 @@
     </w:p>
     <w:sectPr>
       <w:headerReference w:type="default" r:id="rId7"/>
+      <w:footerReference w:type="default" r:id="rId8"/>
       <w:pgSz w:w="11906" w:h="16838"/>
       <w:pgMar w:top="1417" w:right="1701" w:bottom="1417" w:left="1701" w:header="708" w:footer="708" w:gutter="0"/>
       <w:cols w:space="708"/>
@@ -3458,6 +3578,166 @@
     </w:p>
   </w:endnote>
 </w:endnotes>
+</file>
+
+<file path=word/footer1.xml><?xml version="1.0" encoding="utf-8"?>
+<w:ftr xmlns:wpc="http://schemas.microsoft.com/office/word/2010/wordprocessingCanvas" xmlns:mc="http://schemas.openxmlformats.org/markup-compatibility/2006" xmlns:o="urn:schemas-microsoft-com:office:office" xmlns:r="http://schemas.openxmlformats.org/officeDocument/2006/relationships" xmlns:m="http://schemas.openxmlformats.org/officeDocument/2006/math" xmlns:v="urn:schemas-microsoft-com:vml" xmlns:wp14="http://schemas.microsoft.com/office/word/2010/wordprocessingDrawing" xmlns:wp="http://schemas.openxmlformats.org/drawingml/2006/wordprocessingDrawing" xmlns:w10="urn:schemas-microsoft-com:office:word" xmlns:w="http://schemas.openxmlformats.org/wordprocessingml/2006/main" xmlns:w14="http://schemas.microsoft.com/office/word/2010/wordml" xmlns:w15="http://schemas.microsoft.com/office/word/2012/wordml" xmlns:wpg="http://schemas.microsoft.com/office/word/2010/wordprocessingGroup" xmlns:wpi="http://schemas.microsoft.com/office/word/2010/wordprocessingInk" xmlns:wne="http://schemas.microsoft.com/office/word/2006/wordml" xmlns:wps="http://schemas.microsoft.com/office/word/2010/wordprocessingShape" mc:Ignorable="w14 w15 wp14">
+  <w:p>
+    <w:pPr>
+      <w:pStyle w:val="Piedepgina"/>
+    </w:pPr>
+    <w:r>
+      <w:t xml:space="preserve">       </w:t>
+    </w:r>
+  </w:p>
+  <w:p>
+    <w:pPr>
+      <w:pStyle w:val="Piedepgina"/>
+    </w:pPr>
+    <w:r>
+      <w:t xml:space="preserve">            </w:t>
+    </w:r>
+    <w:r>
+      <w:rPr>
+        <w:noProof/>
+        <w:lang w:eastAsia="es-ES"/>
+      </w:rPr>
+      <w:drawing>
+        <wp:inline distT="0" distB="0" distL="0" distR="0">
+          <wp:extent cx="400050" cy="400050"/>
+          <wp:effectExtent l="0" t="0" r="0" b="0"/>
+          <wp:docPr id="2" name="Imagen 2"/>
+          <wp:cNvGraphicFramePr>
+            <a:graphicFrameLocks xmlns:a="http://schemas.openxmlformats.org/drawingml/2006/main" noChangeAspect="1"/>
+          </wp:cNvGraphicFramePr>
+          <a:graphic xmlns:a="http://schemas.openxmlformats.org/drawingml/2006/main">
+            <a:graphicData uri="http://schemas.openxmlformats.org/drawingml/2006/picture">
+              <pic:pic xmlns:pic="http://schemas.openxmlformats.org/drawingml/2006/picture">
+                <pic:nvPicPr>
+                  <pic:cNvPr id="2" name="Whatsapp_37229 (1).png"/>
+                  <pic:cNvPicPr/>
+                </pic:nvPicPr>
+                <pic:blipFill>
+                  <a:blip r:embed="rId1">
+                    <a:extLst>
+                      <a:ext uri="{28A0092B-C50C-407E-A947-70E740481C1C}">
+                        <a14:useLocalDpi xmlns:a14="http://schemas.microsoft.com/office/drawing/2010/main" val="0"/>
+                      </a:ext>
+                    </a:extLst>
+                  </a:blip>
+                  <a:stretch>
+                    <a:fillRect/>
+                  </a:stretch>
+                </pic:blipFill>
+                <pic:spPr>
+                  <a:xfrm>
+                    <a:off x="0" y="0"/>
+                    <a:ext cx="400365" cy="400365"/>
+                  </a:xfrm>
+                  <a:prstGeom prst="rect">
+                    <a:avLst/>
+                  </a:prstGeom>
+                </pic:spPr>
+              </pic:pic>
+            </a:graphicData>
+          </a:graphic>
+        </wp:inline>
+      </w:drawing>
+    </w:r>
+    <w:r>
+      <w:t xml:space="preserve">                                             </w:t>
+    </w:r>
+    <w:r>
+      <w:rPr>
+        <w:noProof/>
+        <w:lang w:eastAsia="es-ES"/>
+      </w:rPr>
+      <w:drawing>
+        <wp:inline distT="0" distB="0" distL="0" distR="0">
+          <wp:extent cx="457143" cy="457143"/>
+          <wp:effectExtent l="0" t="0" r="635" b="635"/>
+          <wp:docPr id="3" name="Imagen 3"/>
+          <wp:cNvGraphicFramePr>
+            <a:graphicFrameLocks xmlns:a="http://schemas.openxmlformats.org/drawingml/2006/main" noChangeAspect="1"/>
+          </wp:cNvGraphicFramePr>
+          <a:graphic xmlns:a="http://schemas.openxmlformats.org/drawingml/2006/main">
+            <a:graphicData uri="http://schemas.openxmlformats.org/drawingml/2006/picture">
+              <pic:pic xmlns:pic="http://schemas.openxmlformats.org/drawingml/2006/picture">
+                <pic:nvPicPr>
+                  <pic:cNvPr id="3" name="Mail_icon-icons.com_76887.png"/>
+                  <pic:cNvPicPr/>
+                </pic:nvPicPr>
+                <pic:blipFill>
+                  <a:blip r:embed="rId2">
+                    <a:extLst>
+                      <a:ext uri="{28A0092B-C50C-407E-A947-70E740481C1C}">
+                        <a14:useLocalDpi xmlns:a14="http://schemas.microsoft.com/office/drawing/2010/main" val="0"/>
+                      </a:ext>
+                    </a:extLst>
+                  </a:blip>
+                  <a:stretch>
+                    <a:fillRect/>
+                  </a:stretch>
+                </pic:blipFill>
+                <pic:spPr>
+                  <a:xfrm>
+                    <a:off x="0" y="0"/>
+                    <a:ext cx="457143" cy="457143"/>
+                  </a:xfrm>
+                  <a:prstGeom prst="rect">
+                    <a:avLst/>
+                  </a:prstGeom>
+                </pic:spPr>
+              </pic:pic>
+            </a:graphicData>
+          </a:graphic>
+        </wp:inline>
+      </w:drawing>
+    </w:r>
+    <w:r>
+      <w:t xml:space="preserve">                                              </w:t>
+    </w:r>
+    <w:r>
+      <w:rPr>
+        <w:b/>
+        <w:sz w:val="32"/>
+        <w:szCs w:val="32"/>
+        <w:u w:val="single"/>
+      </w:rPr>
+      <w:t>Dirección:</w:t>
+    </w:r>
+    <w:r>
+      <w:t xml:space="preserve">                                    </w:t>
+    </w:r>
+  </w:p>
+  <w:p>
+    <w:pPr>
+      <w:pStyle w:val="Piedepgina"/>
+    </w:pPr>
+    <w:r>
+      <w:t xml:space="preserve">      3516844434                            </w:t>
+    </w:r>
+    <w:hyperlink r:id="rId3" w:history="1">
+      <w:r>
+        <w:rPr>
+          <w:rStyle w:val="Hipervnculo"/>
+        </w:rPr>
+        <w:t>enlaceuti@gmail.com</w:t>
+      </w:r>
+    </w:hyperlink>
+    <w:r>
+      <w:t xml:space="preserve">                       Calle Ambrosio Funes 2136</w:t>
+    </w:r>
+  </w:p>
+  <w:p>
+    <w:pPr>
+      <w:pStyle w:val="Piedepgina"/>
+    </w:pPr>
+    <w:r>
+      <w:t>(También llamadas)                                                                                Ciudad de Córdoba - Argentina</w:t>
+    </w:r>
+  </w:p>
+</w:ftr>
 </file>
 
 <file path=word/footnotes.xml><?xml version="1.0" encoding="utf-8"?>
@@ -3544,50 +3824,19 @@
     <w:pPr>
       <w:pStyle w:val="Encabezado"/>
       <w:jc w:val="right"/>
+      <w:rPr>
+        <w:b/>
+        <w:sz w:val="28"/>
+        <w:szCs w:val="28"/>
+      </w:rPr>
     </w:pPr>
     <w:r>
-      <w:t>Desarrollo de Sitios Web.</w:t>
-    </w:r>
-  </w:p>
-  <w:p>
-    <w:pPr>
-      <w:pStyle w:val="Encabezado"/>
-      <w:jc w:val="right"/>
-    </w:pPr>
-    <w:r>
-      <w:t>Ambrosio Funes 2136.</w:t>
-    </w:r>
-  </w:p>
-  <w:p>
-    <w:pPr>
-      <w:pStyle w:val="Encabezado"/>
-      <w:jc w:val="right"/>
-    </w:pPr>
-    <w:r>
-      <w:t>Ciudad de Córdoba – Argentina.</w:t>
-    </w:r>
-  </w:p>
-  <w:p>
-    <w:pPr>
-      <w:pStyle w:val="Encabezado"/>
-      <w:jc w:val="right"/>
-    </w:pPr>
-    <w:hyperlink r:id="rId2" w:history="1">
-      <w:r>
-        <w:rPr>
-          <w:rStyle w:val="Hipervnculo"/>
-        </w:rPr>
-        <w:t>enlaceutil@gmail.com</w:t>
-      </w:r>
-    </w:hyperlink>
-  </w:p>
-  <w:p>
-    <w:pPr>
-      <w:pStyle w:val="Encabezado"/>
-      <w:jc w:val="right"/>
-    </w:pPr>
-    <w:r>
-      <w:t>Tel. de Contacto: 3516844434</w:t>
+      <w:rPr>
+        <w:b/>
+        <w:sz w:val="28"/>
+        <w:szCs w:val="28"/>
+      </w:rPr>
+      <w:t>Desarrollo de Sitios Web</w:t>
     </w:r>
   </w:p>
   <w:p>

</xml_diff>

<commit_message>
correccion en el numero de marcado del footter y afinado de detalles
</commit_message>
<xml_diff>
--- a/presupuesto-desarrollo-sitio-web-cabanas-flora-autoctona.docx
+++ b/presupuesto-desarrollo-sitio-web-cabanas-flora-autoctona.docx
@@ -47,8 +47,6 @@
           <w:lang w:val="es-MX"/>
         </w:rPr>
       </w:pPr>
-      <w:bookmarkStart w:id="0" w:name="_GoBack"/>
-      <w:bookmarkEnd w:id="0"/>
     </w:p>
     <w:p>
       <w:pPr>
@@ -2503,7 +2501,7 @@
           </w:tcPr>
           <w:p>
             <w:pPr>
-              <w:jc w:val="both"/>
+              <w:jc w:val="center"/>
               <w:rPr>
                 <w:sz w:val="24"/>
                 <w:szCs w:val="24"/>
@@ -2554,7 +2552,7 @@
           </w:tcPr>
           <w:p>
             <w:pPr>
-              <w:jc w:val="both"/>
+              <w:jc w:val="center"/>
               <w:rPr>
                 <w:sz w:val="24"/>
                 <w:szCs w:val="24"/>
@@ -2605,7 +2603,7 @@
           </w:tcPr>
           <w:p>
             <w:pPr>
-              <w:jc w:val="both"/>
+              <w:jc w:val="center"/>
               <w:rPr>
                 <w:sz w:val="24"/>
                 <w:szCs w:val="24"/>
@@ -2656,7 +2654,7 @@
           </w:tcPr>
           <w:p>
             <w:pPr>
-              <w:jc w:val="both"/>
+              <w:jc w:val="center"/>
               <w:rPr>
                 <w:sz w:val="24"/>
                 <w:szCs w:val="24"/>
@@ -2728,7 +2726,7 @@
           </w:tcPr>
           <w:p>
             <w:pPr>
-              <w:jc w:val="both"/>
+              <w:jc w:val="center"/>
               <w:rPr>
                 <w:sz w:val="24"/>
                 <w:szCs w:val="24"/>
@@ -2785,7 +2783,7 @@
           </w:tcPr>
           <w:p>
             <w:pPr>
-              <w:jc w:val="both"/>
+              <w:jc w:val="center"/>
               <w:rPr>
                 <w:sz w:val="24"/>
                 <w:szCs w:val="24"/>
@@ -2844,7 +2842,7 @@
           </w:tcPr>
           <w:p>
             <w:pPr>
-              <w:jc w:val="both"/>
+              <w:jc w:val="center"/>
               <w:rPr>
                 <w:sz w:val="24"/>
                 <w:szCs w:val="24"/>
@@ -2903,7 +2901,7 @@
           </w:tcPr>
           <w:p>
             <w:pPr>
-              <w:jc w:val="both"/>
+              <w:jc w:val="center"/>
               <w:rPr>
                 <w:sz w:val="24"/>
                 <w:szCs w:val="24"/>
@@ -2918,6 +2916,8 @@
               </w:rPr>
               <w:t>$500</w:t>
             </w:r>
+            <w:bookmarkStart w:id="0" w:name="_GoBack"/>
+            <w:bookmarkEnd w:id="0"/>
           </w:p>
         </w:tc>
       </w:tr>

</xml_diff>